<commit_message>
ethics info sheeet updated
</commit_message>
<xml_diff>
--- a/Ethics/u6076893_COMP3770_ConsentForm.docx
+++ b/Ethics/u6076893_COMP3770_ConsentForm.docx
@@ -27,15 +27,7 @@
         <w:rPr>
           <w:b/>
         </w:rPr>
-        <w:t>An Arduino-based instrument for more intuitive</w:t>
-      </w:r>
-      <w:bookmarkStart w:id="0" w:name="_GoBack"/>
-      <w:bookmarkEnd w:id="0"/>
-      <w:r>
-        <w:rPr>
-          <w:b/>
-        </w:rPr>
-        <w:t xml:space="preserve"> expression of electronic music</w:t>
+        <w:t>An Arduino-based instrument for more intuitive expression of electronic music</w:t>
       </w:r>
     </w:p>
     <w:p>
@@ -250,6 +242,88 @@
           </w14:checkbox>
         </w:sdtPr>
         <w:sdtEndPr/>
+        <w:sdtContent>
+          <w:r>
+            <w:rPr>
+              <w:rFonts w:ascii="MS Gothic" w:eastAsia="MS Gothic" w:hAnsi="MS Gothic" w:hint="eastAsia"/>
+              <w:sz w:val="40"/>
+              <w:szCs w:val="40"/>
+            </w:rPr>
+            <w:t>☐</w:t>
+          </w:r>
+        </w:sdtContent>
+      </w:sdt>
+      <w:r>
+        <w:t xml:space="preserve">  </w:t>
+      </w:r>
+    </w:p>
+    <w:p>
+      <w:pPr>
+        <w:tabs>
+          <w:tab w:val="left" w:pos="7088"/>
+        </w:tabs>
+      </w:pPr>
+      <w:r>
+        <w:t xml:space="preserve">I </w:t>
+      </w:r>
+      <w:r>
+        <w:t xml:space="preserve">would like the </w:t>
+      </w:r>
+      <w:bookmarkStart w:id="0" w:name="_GoBack"/>
+      <w:bookmarkEnd w:id="0"/>
+      <w:r>
+        <w:tab/>
+      </w:r>
+      <w:r>
+        <w:rPr>
+          <w:rFonts w:asciiTheme="majorHAnsi" w:eastAsia="MS Gothic" w:hAnsiTheme="majorHAnsi" w:cstheme="majorHAnsi"/>
+        </w:rPr>
+        <w:t>YES</w:t>
+      </w:r>
+      <w:r>
+        <w:rPr>
+          <w:rFonts w:asciiTheme="majorHAnsi" w:eastAsia="MS Gothic" w:hAnsiTheme="majorHAnsi" w:cstheme="majorHAnsi"/>
+        </w:rPr>
+        <w:t xml:space="preserve"> </w:t>
+      </w:r>
+      <w:r>
+        <w:rPr>
+          <w:rFonts w:ascii="MS Gothic" w:eastAsia="MS Gothic" w:hAnsi="MS Gothic" w:hint="eastAsia"/>
+          <w:sz w:val="40"/>
+          <w:szCs w:val="40"/>
+        </w:rPr>
+        <w:t>☐</w:t>
+      </w:r>
+      <w:r>
+        <w:rPr>
+          <w:rFonts w:ascii="MS Gothic" w:eastAsia="MS Gothic" w:hAnsi="MS Gothic"/>
+          <w:sz w:val="40"/>
+          <w:szCs w:val="40"/>
+        </w:rPr>
+        <w:t xml:space="preserve"> </w:t>
+      </w:r>
+      <w:r>
+        <w:rPr>
+          <w:rFonts w:asciiTheme="majorHAnsi" w:eastAsia="MS Gothic" w:hAnsiTheme="majorHAnsi" w:cstheme="majorHAnsi"/>
+        </w:rPr>
+        <w:t>NO</w:t>
+      </w:r>
+      <w:r>
+        <w:t xml:space="preserve"> </w:t>
+      </w:r>
+      <w:sdt>
+        <w:sdtPr>
+          <w:rPr>
+            <w:sz w:val="40"/>
+            <w:szCs w:val="40"/>
+          </w:rPr>
+          <w:id w:val="-1083453418"/>
+          <w14:checkbox>
+            <w14:checked w14:val="0"/>
+            <w14:checkedState w14:val="2612" w14:font="MS Gothic"/>
+            <w14:uncheckedState w14:val="2610" w14:font="MS Gothic"/>
+          </w14:checkbox>
+        </w:sdtPr>
         <w:sdtContent>
           <w:r>
             <w:rPr>

</xml_diff>